<commit_message>
MA_05_01_CO_REC170. Ajustes con cantidad de caracteres
Ajuste teniendo en cuenta la cantidad de caracteres incluyendo los
espacios.
</commit_message>
<xml_diff>
--- a/fuentes/contenidos/grado05/guion01/MA_05_01_CO_REC170.docx
+++ b/fuentes/contenidos/grado05/guion01/MA_05_01_CO_REC170.docx
@@ -388,8 +388,6 @@
           <w:lang w:val="es-ES"/>
         </w:rPr>
       </w:pPr>
-      <w:bookmarkStart w:id="0" w:name="_GoBack"/>
-      <w:bookmarkEnd w:id="0"/>
     </w:p>
     <w:p>
       <w:pPr>
@@ -3324,7 +3322,16 @@
           <w:szCs w:val="18"/>
           <w:lang w:val="es-ES_tradnl"/>
         </w:rPr>
-        <w:t xml:space="preserve">Representa la situación en un diagrama de </w:t>
+        <w:t>Representa</w:t>
+      </w:r>
+      <w:r>
+        <w:rPr>
+          <w:rFonts w:ascii="Arial" w:hAnsi="Arial" w:cs="Arial"/>
+          <w:sz w:val="18"/>
+          <w:szCs w:val="18"/>
+          <w:lang w:val="es-ES_tradnl"/>
+        </w:rPr>
+        <w:t xml:space="preserve"> en un diagrama de </w:t>
       </w:r>
       <w:proofErr w:type="spellStart"/>
       <w:r>
@@ -3344,11 +3351,31 @@
           <w:szCs w:val="18"/>
           <w:lang w:val="es-ES_tradnl"/>
         </w:rPr>
-        <w:t>.</w:t>
-      </w:r>
-    </w:p>
-    <w:p>
-      <w:pPr>
+        <w:t xml:space="preserve"> </w:t>
+      </w:r>
+      <w:r>
+        <w:rPr>
+          <w:rFonts w:ascii="Arial" w:hAnsi="Arial" w:cs="Arial"/>
+          <w:sz w:val="18"/>
+          <w:szCs w:val="18"/>
+          <w:lang w:val="es-ES_tradnl"/>
+        </w:rPr>
+        <w:t>la intersección de los conjuntos de quienes comprarán productos de aseo y qui</w:t>
+      </w:r>
+      <w:r>
+        <w:rPr>
+          <w:rFonts w:ascii="Arial" w:hAnsi="Arial" w:cs="Arial"/>
+          <w:sz w:val="18"/>
+          <w:szCs w:val="18"/>
+          <w:lang w:val="es-ES_tradnl"/>
+        </w:rPr>
+        <w:t xml:space="preserve">enes comprarán útiles escolares.  Luego: </w:t>
+      </w:r>
+    </w:p>
+    <w:p>
+      <w:pPr>
+        <w:pStyle w:val="Prrafodelista"/>
+        <w:ind w:left="360"/>
         <w:rPr>
           <w:rFonts w:ascii="Arial" w:hAnsi="Arial" w:cs="Arial"/>
           <w:sz w:val="18"/>
@@ -3362,7 +3389,7 @@
         <w:pStyle w:val="Prrafodelista"/>
         <w:numPr>
           <w:ilvl w:val="0"/>
-          <w:numId w:val="1"/>
+          <w:numId w:val="3"/>
         </w:numPr>
         <w:rPr>
           <w:rFonts w:ascii="Arial" w:hAnsi="Arial" w:cs="Arial"/>
@@ -3378,7 +3405,133 @@
           <w:szCs w:val="18"/>
           <w:lang w:val="es-ES_tradnl"/>
         </w:rPr>
-        <w:t>Representa la intersección de los conjuntos de quienes comprarán productos de aseo y quienes comprarán útiles escolares.</w:t>
+        <w:t>R</w:t>
+      </w:r>
+      <w:r>
+        <w:rPr>
+          <w:rFonts w:ascii="Arial" w:hAnsi="Arial" w:cs="Arial"/>
+          <w:sz w:val="18"/>
+          <w:szCs w:val="18"/>
+          <w:lang w:val="es-ES_tradnl"/>
+        </w:rPr>
+        <w:t>esta el valo</w:t>
+      </w:r>
+      <w:r>
+        <w:rPr>
+          <w:rFonts w:ascii="Arial" w:hAnsi="Arial" w:cs="Arial"/>
+          <w:sz w:val="18"/>
+          <w:szCs w:val="18"/>
+          <w:lang w:val="es-ES_tradnl"/>
+        </w:rPr>
+        <w:t>r obtenido de la intersección</w:t>
+      </w:r>
+      <w:r>
+        <w:rPr>
+          <w:rFonts w:ascii="Arial" w:hAnsi="Arial" w:cs="Arial"/>
+          <w:sz w:val="18"/>
+          <w:szCs w:val="18"/>
+          <w:lang w:val="es-ES_tradnl"/>
+        </w:rPr>
+        <w:t xml:space="preserve">, </w:t>
+      </w:r>
+      <w:r>
+        <w:rPr>
+          <w:rFonts w:ascii="Arial" w:hAnsi="Arial" w:cs="Arial"/>
+          <w:sz w:val="18"/>
+          <w:szCs w:val="18"/>
+          <w:lang w:val="es-ES_tradnl"/>
+        </w:rPr>
+        <w:t>de</w:t>
+      </w:r>
+      <w:r>
+        <w:rPr>
+          <w:rFonts w:ascii="Arial" w:hAnsi="Arial" w:cs="Arial"/>
+          <w:sz w:val="18"/>
+          <w:szCs w:val="18"/>
+          <w:lang w:val="es-ES_tradnl"/>
+        </w:rPr>
+        <w:t>l total de</w:t>
+      </w:r>
+      <w:r>
+        <w:rPr>
+          <w:rFonts w:ascii="Arial" w:hAnsi="Arial" w:cs="Arial"/>
+          <w:sz w:val="18"/>
+          <w:szCs w:val="18"/>
+          <w:lang w:val="es-ES_tradnl"/>
+        </w:rPr>
+        <w:t xml:space="preserve"> clientes</w:t>
+      </w:r>
+      <w:r>
+        <w:rPr>
+          <w:rFonts w:ascii="Arial" w:hAnsi="Arial" w:cs="Arial"/>
+          <w:sz w:val="18"/>
+          <w:szCs w:val="18"/>
+          <w:lang w:val="es-ES_tradnl"/>
+        </w:rPr>
+        <w:t xml:space="preserve"> que compran útiles, y </w:t>
+      </w:r>
+      <w:r>
+        <w:rPr>
+          <w:rFonts w:ascii="Arial" w:hAnsi="Arial" w:cs="Arial"/>
+          <w:sz w:val="18"/>
+          <w:szCs w:val="18"/>
+          <w:lang w:val="es-ES_tradnl"/>
+        </w:rPr>
+        <w:t>de</w:t>
+      </w:r>
+      <w:r>
+        <w:rPr>
+          <w:rFonts w:ascii="Arial" w:hAnsi="Arial" w:cs="Arial"/>
+          <w:sz w:val="18"/>
+          <w:szCs w:val="18"/>
+          <w:lang w:val="es-ES_tradnl"/>
+        </w:rPr>
+        <w:t>l total de</w:t>
+      </w:r>
+      <w:r>
+        <w:rPr>
+          <w:rFonts w:ascii="Arial" w:hAnsi="Arial" w:cs="Arial"/>
+          <w:sz w:val="18"/>
+          <w:szCs w:val="18"/>
+          <w:lang w:val="es-ES_tradnl"/>
+        </w:rPr>
+        <w:t xml:space="preserve"> clientes que compran productos de aseo</w:t>
+      </w:r>
+      <w:r>
+        <w:rPr>
+          <w:rFonts w:ascii="Arial" w:hAnsi="Arial" w:cs="Arial"/>
+          <w:sz w:val="18"/>
+          <w:szCs w:val="18"/>
+          <w:lang w:val="es-ES_tradnl"/>
+        </w:rPr>
+        <w:t>. Ubi</w:t>
+      </w:r>
+      <w:r>
+        <w:rPr>
+          <w:rFonts w:ascii="Arial" w:hAnsi="Arial" w:cs="Arial"/>
+          <w:sz w:val="18"/>
+          <w:szCs w:val="18"/>
+          <w:lang w:val="es-ES_tradnl"/>
+        </w:rPr>
+        <w:t>ca</w:t>
+      </w:r>
+      <w:r>
+        <w:rPr>
+          <w:rFonts w:ascii="Arial" w:hAnsi="Arial" w:cs="Arial"/>
+          <w:sz w:val="18"/>
+          <w:szCs w:val="18"/>
+          <w:lang w:val="es-ES_tradnl"/>
+        </w:rPr>
+        <w:t xml:space="preserve"> cada resultado en </w:t>
+      </w:r>
+      <w:r>
+        <w:rPr>
+          <w:rFonts w:ascii="Arial" w:hAnsi="Arial" w:cs="Arial"/>
+          <w:sz w:val="18"/>
+          <w:szCs w:val="18"/>
+          <w:lang w:val="es-ES_tradnl"/>
+        </w:rPr>
+        <w:t>el diagrama.</w:t>
       </w:r>
     </w:p>
     <w:p>
@@ -3386,7 +3539,7 @@
         <w:pStyle w:val="Prrafodelista"/>
         <w:numPr>
           <w:ilvl w:val="0"/>
-          <w:numId w:val="1"/>
+          <w:numId w:val="3"/>
         </w:numPr>
         <w:rPr>
           <w:rFonts w:ascii="Arial" w:hAnsi="Arial" w:cs="Arial"/>
@@ -3402,88 +3555,730 @@
           <w:szCs w:val="18"/>
           <w:lang w:val="es-ES_tradnl"/>
         </w:rPr>
-        <w:t>Resta</w:t>
-      </w:r>
-      <w:r>
-        <w:rPr>
-          <w:rFonts w:ascii="Arial" w:hAnsi="Arial" w:cs="Arial"/>
-          <w:sz w:val="18"/>
-          <w:szCs w:val="18"/>
-          <w:lang w:val="es-ES_tradnl"/>
-        </w:rPr>
-        <w:t xml:space="preserve"> el valor obtenido de</w:t>
-      </w:r>
-      <w:r>
-        <w:rPr>
-          <w:rFonts w:ascii="Arial" w:hAnsi="Arial" w:cs="Arial"/>
-          <w:sz w:val="18"/>
-          <w:szCs w:val="18"/>
-          <w:lang w:val="es-ES_tradnl"/>
-        </w:rPr>
-        <w:t xml:space="preserve"> la intersección</w:t>
-      </w:r>
-      <w:r>
-        <w:rPr>
-          <w:rFonts w:ascii="Arial" w:hAnsi="Arial" w:cs="Arial"/>
-          <w:sz w:val="18"/>
-          <w:szCs w:val="18"/>
-          <w:lang w:val="es-ES_tradnl"/>
-        </w:rPr>
-        <w:t>,</w:t>
-      </w:r>
-      <w:r>
-        <w:rPr>
-          <w:rFonts w:ascii="Arial" w:hAnsi="Arial" w:cs="Arial"/>
-          <w:sz w:val="18"/>
-          <w:szCs w:val="18"/>
-          <w:lang w:val="es-ES_tradnl"/>
-        </w:rPr>
-        <w:t xml:space="preserve"> de </w:t>
-      </w:r>
-      <w:r>
-        <w:rPr>
-          <w:rFonts w:ascii="Arial" w:hAnsi="Arial" w:cs="Arial"/>
-          <w:sz w:val="18"/>
-          <w:szCs w:val="18"/>
-          <w:lang w:val="es-ES_tradnl"/>
-        </w:rPr>
-        <w:t>los</w:t>
-      </w:r>
-      <w:r>
-        <w:rPr>
-          <w:rFonts w:ascii="Arial" w:hAnsi="Arial" w:cs="Arial"/>
-          <w:sz w:val="18"/>
-          <w:szCs w:val="18"/>
-          <w:lang w:val="es-ES_tradnl"/>
-        </w:rPr>
-        <w:t xml:space="preserve"> clientes</w:t>
-      </w:r>
-      <w:r>
-        <w:rPr>
-          <w:rFonts w:ascii="Arial" w:hAnsi="Arial" w:cs="Arial"/>
-          <w:sz w:val="18"/>
-          <w:szCs w:val="18"/>
-          <w:lang w:val="es-ES_tradnl"/>
-        </w:rPr>
-        <w:t xml:space="preserve"> que compran útiles y ubícalo </w:t>
-      </w:r>
-      <w:r>
-        <w:rPr>
-          <w:rFonts w:ascii="Arial" w:hAnsi="Arial" w:cs="Arial"/>
-          <w:sz w:val="18"/>
-          <w:szCs w:val="18"/>
-          <w:lang w:val="es-ES_tradnl"/>
-        </w:rPr>
-        <w:t>en el diagrama</w:t>
-      </w:r>
-      <w:r>
-        <w:rPr>
-          <w:rFonts w:ascii="Arial" w:hAnsi="Arial" w:cs="Arial"/>
-          <w:sz w:val="18"/>
-          <w:szCs w:val="18"/>
-          <w:lang w:val="es-ES_tradnl"/>
-        </w:rPr>
-        <w:t>.</w:t>
+        <w:t>Halla los elementos de la unión de los conjuntos; réstalos del total de datos y ubícalo</w:t>
+      </w:r>
+      <w:r>
+        <w:rPr>
+          <w:rFonts w:ascii="Arial" w:hAnsi="Arial" w:cs="Arial"/>
+          <w:sz w:val="18"/>
+          <w:szCs w:val="18"/>
+          <w:lang w:val="es-ES_tradnl"/>
+        </w:rPr>
+        <w:t xml:space="preserve"> en el diagrama</w:t>
+      </w:r>
+      <w:r>
+        <w:rPr>
+          <w:rFonts w:ascii="Arial" w:hAnsi="Arial" w:cs="Arial"/>
+          <w:sz w:val="18"/>
+          <w:szCs w:val="18"/>
+          <w:lang w:val="es-ES_tradnl"/>
+        </w:rPr>
+        <w:t xml:space="preserve"> en el complemento de la unión de los conjuntos establecidos.</w:t>
+      </w:r>
+    </w:p>
+    <w:p>
+      <w:pPr>
+        <w:rPr>
+          <w:rFonts w:ascii="Arial" w:hAnsi="Arial" w:cs="Arial"/>
+          <w:sz w:val="18"/>
+          <w:szCs w:val="18"/>
+          <w:lang w:val="es-ES_tradnl"/>
+        </w:rPr>
+      </w:pPr>
+    </w:p>
+    <w:p>
+      <w:pPr>
+        <w:rPr>
+          <w:rFonts w:ascii="Arial" w:hAnsi="Arial" w:cs="Arial"/>
+          <w:sz w:val="18"/>
+          <w:szCs w:val="18"/>
+          <w:lang w:val="es-ES_tradnl"/>
+        </w:rPr>
+      </w:pPr>
+    </w:p>
+    <w:p>
+      <w:pPr>
+        <w:rPr>
+          <w:rFonts w:ascii="Arial" w:hAnsi="Arial" w:cs="Arial"/>
+          <w:sz w:val="18"/>
+          <w:szCs w:val="18"/>
+          <w:lang w:val="es-ES_tradnl"/>
+        </w:rPr>
+      </w:pPr>
+      <w:r>
+        <w:rPr>
+          <w:rFonts w:ascii="Arial" w:hAnsi="Arial"/>
+          <w:b/>
+          <w:color w:val="FF0000"/>
+          <w:sz w:val="18"/>
+          <w:szCs w:val="18"/>
+          <w:lang w:val="es-ES_tradnl"/>
+        </w:rPr>
+        <w:t>*</w:t>
+      </w:r>
+      <w:r>
+        <w:rPr>
+          <w:rFonts w:ascii="Arial" w:hAnsi="Arial"/>
+          <w:color w:val="FF0000"/>
+          <w:sz w:val="18"/>
+          <w:szCs w:val="18"/>
+          <w:lang w:val="es-ES_tradnl"/>
+        </w:rPr>
+        <w:t xml:space="preserve"> </w:t>
+      </w:r>
+      <w:r>
+        <w:rPr>
+          <w:rFonts w:ascii="Arial" w:hAnsi="Arial" w:cs="Arial"/>
+          <w:sz w:val="18"/>
+          <w:szCs w:val="18"/>
+          <w:highlight w:val="yellow"/>
+          <w:lang w:val="es-ES_tradnl"/>
+        </w:rPr>
+        <w:t>Nivel</w:t>
+      </w:r>
+      <w:r>
+        <w:rPr>
+          <w:rFonts w:ascii="Arial" w:hAnsi="Arial" w:cs="Arial"/>
+          <w:sz w:val="18"/>
+          <w:szCs w:val="18"/>
+          <w:highlight w:val="yellow"/>
+          <w:lang w:val="es-ES_tradnl"/>
+        </w:rPr>
+        <w:t xml:space="preserve"> 1-Fácil, 2-Medio, ó 3-Dificil:</w:t>
+      </w:r>
+      <w:r>
+        <w:rPr>
+          <w:rFonts w:ascii="Arial" w:hAnsi="Arial" w:cs="Arial"/>
+          <w:sz w:val="18"/>
+          <w:szCs w:val="18"/>
+          <w:lang w:val="es-ES_tradnl"/>
+        </w:rPr>
+        <w:t xml:space="preserve"> </w:t>
+      </w:r>
+    </w:p>
+    <w:p>
+      <w:pPr>
+        <w:rPr>
+          <w:rFonts w:ascii="Arial" w:hAnsi="Arial" w:cs="Arial"/>
+          <w:sz w:val="18"/>
+          <w:szCs w:val="18"/>
+          <w:lang w:val="es-ES_tradnl"/>
+        </w:rPr>
+      </w:pPr>
+      <w:bookmarkStart w:id="0" w:name="_GoBack"/>
+      <w:bookmarkEnd w:id="0"/>
+    </w:p>
+    <w:p>
+      <w:pPr>
+        <w:rPr>
+          <w:rFonts w:ascii="Arial" w:hAnsi="Arial" w:cs="Arial"/>
+          <w:sz w:val="18"/>
+          <w:szCs w:val="18"/>
+          <w:lang w:val="es-ES_tradnl"/>
+        </w:rPr>
+      </w:pPr>
+      <w:r>
+        <w:rPr>
+          <w:rFonts w:ascii="Arial" w:hAnsi="Arial" w:cs="Arial"/>
+          <w:sz w:val="18"/>
+          <w:szCs w:val="18"/>
+          <w:lang w:val="es-ES_tradnl"/>
+        </w:rPr>
+        <w:t>3 - Difícil</w:t>
+      </w:r>
+    </w:p>
+    <w:p>
+      <w:pPr>
+        <w:rPr>
+          <w:rFonts w:ascii="Arial" w:hAnsi="Arial" w:cs="Arial"/>
+          <w:sz w:val="18"/>
+          <w:szCs w:val="18"/>
+          <w:lang w:val="es-ES_tradnl"/>
+        </w:rPr>
+      </w:pPr>
+    </w:p>
+    <w:p>
+      <w:pPr>
+        <w:rPr>
+          <w:rFonts w:ascii="Arial" w:hAnsi="Arial" w:cs="Arial"/>
+          <w:sz w:val="18"/>
+          <w:szCs w:val="18"/>
+          <w:lang w:val="es-ES_tradnl"/>
+        </w:rPr>
+      </w:pPr>
+      <w:r>
+        <w:rPr>
+          <w:rFonts w:ascii="Arial" w:hAnsi="Arial" w:cs="Arial"/>
+          <w:sz w:val="18"/>
+          <w:szCs w:val="18"/>
+          <w:highlight w:val="yellow"/>
+          <w:lang w:val="es-ES_tradnl"/>
+        </w:rPr>
+        <w:t>Explicación</w:t>
+      </w:r>
+      <w:r>
+        <w:rPr>
+          <w:rFonts w:ascii="Arial" w:hAnsi="Arial" w:cs="Arial"/>
+          <w:sz w:val="18"/>
+          <w:szCs w:val="18"/>
+          <w:highlight w:val="yellow"/>
+          <w:lang w:val="es-ES_tradnl"/>
+        </w:rPr>
+        <w:t xml:space="preserve"> </w:t>
+      </w:r>
+      <w:r>
+        <w:rPr>
+          <w:rFonts w:ascii="Arial" w:hAnsi="Arial" w:cs="Arial"/>
+          <w:sz w:val="18"/>
+          <w:szCs w:val="18"/>
+          <w:highlight w:val="yellow"/>
+          <w:lang w:val="es-ES_tradnl"/>
+        </w:rPr>
+        <w:t>(</w:t>
+      </w:r>
+      <w:r>
+        <w:rPr>
+          <w:rFonts w:ascii="Arial" w:hAnsi="Arial" w:cs="Arial"/>
+          <w:b/>
+          <w:sz w:val="18"/>
+          <w:szCs w:val="18"/>
+          <w:highlight w:val="yellow"/>
+          <w:lang w:val="es-ES_tradnl"/>
+        </w:rPr>
+        <w:t>500</w:t>
+      </w:r>
+      <w:r>
+        <w:rPr>
+          <w:rFonts w:ascii="Arial" w:hAnsi="Arial" w:cs="Arial"/>
+          <w:sz w:val="18"/>
+          <w:szCs w:val="18"/>
+          <w:highlight w:val="yellow"/>
+          <w:lang w:val="es-ES_tradnl"/>
+        </w:rPr>
+        <w:t xml:space="preserve"> caracteres máximo</w:t>
+      </w:r>
+      <w:r>
+        <w:rPr>
+          <w:rFonts w:ascii="Arial" w:hAnsi="Arial" w:cs="Arial"/>
+          <w:sz w:val="18"/>
+          <w:szCs w:val="18"/>
+          <w:highlight w:val="yellow"/>
+          <w:lang w:val="es-ES_tradnl"/>
+        </w:rPr>
+        <w:t>)</w:t>
+      </w:r>
+    </w:p>
+    <w:p>
+      <w:pPr>
+        <w:rPr>
+          <w:rFonts w:ascii="Arial" w:hAnsi="Arial" w:cs="Arial"/>
+          <w:sz w:val="18"/>
+          <w:szCs w:val="18"/>
+          <w:lang w:val="es-ES_tradnl"/>
+        </w:rPr>
+      </w:pPr>
+    </w:p>
+    <w:p>
+      <w:pPr>
+        <w:rPr>
+          <w:rFonts w:ascii="Arial" w:hAnsi="Arial" w:cs="Arial"/>
+          <w:sz w:val="18"/>
+          <w:szCs w:val="18"/>
+          <w:lang w:val="es-ES_tradnl"/>
+        </w:rPr>
+      </w:pPr>
+      <w:r>
+        <w:rPr>
+          <w:rFonts w:ascii="Arial" w:hAnsi="Arial" w:cs="Arial"/>
+          <w:sz w:val="18"/>
+          <w:szCs w:val="18"/>
+          <w:highlight w:val="yellow"/>
+          <w:lang w:val="es-ES_tradnl"/>
+        </w:rPr>
+        <w:t>IMAGEN:</w:t>
+      </w:r>
+    </w:p>
+    <w:p>
+      <w:pPr>
+        <w:ind w:left="426"/>
+        <w:rPr>
+          <w:rFonts w:ascii="Arial" w:hAnsi="Arial" w:cs="Arial"/>
+          <w:sz w:val="18"/>
+          <w:szCs w:val="18"/>
+          <w:lang w:val="es-ES_tradnl"/>
+        </w:rPr>
+      </w:pPr>
+      <w:r>
+        <w:rPr>
+          <w:rFonts w:ascii="Arial" w:hAnsi="Arial"/>
+          <w:b/>
+          <w:color w:val="FF0000"/>
+          <w:sz w:val="18"/>
+          <w:szCs w:val="18"/>
+          <w:lang w:val="es-ES_tradnl"/>
+        </w:rPr>
+        <w:t>*</w:t>
+      </w:r>
+      <w:r>
+        <w:rPr>
+          <w:rFonts w:ascii="Arial" w:hAnsi="Arial"/>
+          <w:sz w:val="18"/>
+          <w:szCs w:val="18"/>
+          <w:lang w:val="es-ES_tradnl"/>
+        </w:rPr>
+        <w:t xml:space="preserve"> </w:t>
+      </w:r>
+      <w:r>
+        <w:rPr>
+          <w:rFonts w:ascii="Arial" w:hAnsi="Arial" w:cs="Arial"/>
+          <w:sz w:val="18"/>
+          <w:szCs w:val="18"/>
+          <w:highlight w:val="yellow"/>
+          <w:lang w:val="es-ES_tradnl"/>
+        </w:rPr>
+        <w:t xml:space="preserve">Nombre de archivo </w:t>
+      </w:r>
+      <w:proofErr w:type="spellStart"/>
+      <w:r>
+        <w:rPr>
+          <w:rFonts w:ascii="Arial" w:hAnsi="Arial" w:cs="Arial"/>
+          <w:sz w:val="18"/>
+          <w:szCs w:val="18"/>
+          <w:highlight w:val="yellow"/>
+          <w:lang w:val="es-ES_tradnl"/>
+        </w:rPr>
+        <w:t>Shutterstock</w:t>
+      </w:r>
+      <w:proofErr w:type="spellEnd"/>
+      <w:r>
+        <w:rPr>
+          <w:rFonts w:ascii="Arial" w:hAnsi="Arial" w:cs="Arial"/>
+          <w:sz w:val="18"/>
+          <w:szCs w:val="18"/>
+          <w:highlight w:val="yellow"/>
+          <w:lang w:val="es-ES_tradnl"/>
+        </w:rPr>
+        <w:t xml:space="preserve"> o descripción de ilustración a crear</w:t>
+      </w:r>
+    </w:p>
+    <w:p>
+      <w:pPr>
+        <w:ind w:left="567"/>
+        <w:rPr>
+          <w:rFonts w:ascii="Arial" w:hAnsi="Arial" w:cs="Arial"/>
+          <w:sz w:val="18"/>
+          <w:szCs w:val="18"/>
+          <w:lang w:val="es-ES_tradnl"/>
+        </w:rPr>
+      </w:pPr>
+    </w:p>
+    <w:p>
+      <w:pPr>
+        <w:ind w:left="426"/>
+        <w:rPr>
+          <w:rFonts w:ascii="Arial" w:hAnsi="Arial" w:cs="Arial"/>
+          <w:sz w:val="18"/>
+          <w:szCs w:val="18"/>
+          <w:highlight w:val="yellow"/>
+          <w:lang w:val="es-ES_tradnl"/>
+        </w:rPr>
+      </w:pPr>
+      <w:r>
+        <w:rPr>
+          <w:rFonts w:ascii="Arial" w:hAnsi="Arial"/>
+          <w:b/>
+          <w:color w:val="FF0000"/>
+          <w:sz w:val="18"/>
+          <w:szCs w:val="18"/>
+          <w:lang w:val="es-ES_tradnl"/>
+        </w:rPr>
+        <w:t xml:space="preserve">* </w:t>
+      </w:r>
+      <w:r>
+        <w:rPr>
+          <w:rFonts w:ascii="Arial" w:hAnsi="Arial" w:cs="Arial"/>
+          <w:sz w:val="18"/>
+          <w:szCs w:val="18"/>
+          <w:highlight w:val="yellow"/>
+          <w:lang w:val="es-ES_tradnl"/>
+        </w:rPr>
+        <w:t>Imagen normal (</w:t>
+      </w:r>
+      <w:r>
+        <w:rPr>
+          <w:rFonts w:ascii="Arial" w:hAnsi="Arial" w:cs="Arial"/>
+          <w:sz w:val="18"/>
+          <w:szCs w:val="18"/>
+          <w:highlight w:val="yellow"/>
+          <w:lang w:val="es-ES_tradnl"/>
+        </w:rPr>
+        <w:t>codificado ejemplo, CI_S3_G1_REC10_F1</w:t>
+      </w:r>
+      <w:r>
+        <w:rPr>
+          <w:rFonts w:ascii="Arial" w:hAnsi="Arial" w:cs="Arial"/>
+          <w:sz w:val="18"/>
+          <w:szCs w:val="18"/>
+          <w:highlight w:val="yellow"/>
+          <w:lang w:val="es-ES_tradnl"/>
+        </w:rPr>
+        <w:t>n</w:t>
+      </w:r>
+      <w:r>
+        <w:rPr>
+          <w:rFonts w:ascii="Arial" w:hAnsi="Arial" w:cs="Arial"/>
+          <w:sz w:val="18"/>
+          <w:szCs w:val="18"/>
+          <w:highlight w:val="yellow"/>
+          <w:lang w:val="es-ES_tradnl"/>
+        </w:rPr>
+        <w:t>)</w:t>
+      </w:r>
+    </w:p>
+    <w:p>
+      <w:pPr>
+        <w:ind w:left="567"/>
+        <w:rPr>
+          <w:rFonts w:ascii="Arial" w:hAnsi="Arial" w:cs="Arial"/>
+          <w:sz w:val="18"/>
+          <w:szCs w:val="18"/>
+          <w:lang w:val="es-ES_tradnl"/>
+        </w:rPr>
+      </w:pPr>
+    </w:p>
+    <w:p>
+      <w:pPr>
+        <w:ind w:left="426"/>
+        <w:rPr>
+          <w:rFonts w:ascii="Arial" w:hAnsi="Arial" w:cs="Arial"/>
+          <w:sz w:val="18"/>
+          <w:szCs w:val="18"/>
+          <w:lang w:val="es-ES_tradnl"/>
+        </w:rPr>
+      </w:pPr>
+      <w:r>
+        <w:rPr>
+          <w:rFonts w:ascii="Arial" w:hAnsi="Arial"/>
+          <w:b/>
+          <w:color w:val="FF0000"/>
+          <w:sz w:val="18"/>
+          <w:szCs w:val="18"/>
+          <w:lang w:val="es-ES_tradnl"/>
+        </w:rPr>
+        <w:t xml:space="preserve">* </w:t>
+      </w:r>
+      <w:r>
+        <w:rPr>
+          <w:rFonts w:ascii="Arial" w:hAnsi="Arial" w:cs="Arial"/>
+          <w:sz w:val="18"/>
+          <w:szCs w:val="18"/>
+          <w:highlight w:val="yellow"/>
+          <w:lang w:val="es-ES_tradnl"/>
+        </w:rPr>
+        <w:t xml:space="preserve">Imagen amplificada </w:t>
+      </w:r>
+      <w:r>
+        <w:rPr>
+          <w:rFonts w:ascii="Arial" w:hAnsi="Arial" w:cs="Arial"/>
+          <w:b/>
+          <w:sz w:val="18"/>
+          <w:szCs w:val="18"/>
+          <w:highlight w:val="yellow"/>
+          <w:lang w:val="es-ES_tradnl"/>
+        </w:rPr>
+        <w:t>opcional</w:t>
+      </w:r>
+      <w:r>
+        <w:rPr>
+          <w:rFonts w:ascii="Arial" w:hAnsi="Arial" w:cs="Arial"/>
+          <w:sz w:val="18"/>
+          <w:szCs w:val="18"/>
+          <w:highlight w:val="yellow"/>
+          <w:lang w:val="es-ES_tradnl"/>
+        </w:rPr>
+        <w:t xml:space="preserve"> (</w:t>
+      </w:r>
+      <w:r>
+        <w:rPr>
+          <w:rFonts w:ascii="Arial" w:hAnsi="Arial" w:cs="Arial"/>
+          <w:sz w:val="18"/>
+          <w:szCs w:val="18"/>
+          <w:highlight w:val="yellow"/>
+          <w:lang w:val="es-ES_tradnl"/>
+        </w:rPr>
+        <w:t>codificado ejemplo, CI_S3_G1_REC10_F1</w:t>
+      </w:r>
+      <w:r>
+        <w:rPr>
+          <w:rFonts w:ascii="Arial" w:hAnsi="Arial" w:cs="Arial"/>
+          <w:sz w:val="18"/>
+          <w:szCs w:val="18"/>
+          <w:highlight w:val="yellow"/>
+          <w:lang w:val="es-ES_tradnl"/>
+        </w:rPr>
+        <w:t>a</w:t>
+      </w:r>
+      <w:r>
+        <w:rPr>
+          <w:rFonts w:ascii="Arial" w:hAnsi="Arial" w:cs="Arial"/>
+          <w:sz w:val="18"/>
+          <w:szCs w:val="18"/>
+          <w:highlight w:val="yellow"/>
+          <w:lang w:val="es-ES_tradnl"/>
+        </w:rPr>
+        <w:t>)</w:t>
+      </w:r>
+    </w:p>
+    <w:p>
+      <w:pPr>
+        <w:ind w:left="567"/>
+        <w:rPr>
+          <w:rFonts w:ascii="Arial" w:hAnsi="Arial" w:cs="Arial"/>
+          <w:sz w:val="18"/>
+          <w:szCs w:val="18"/>
+          <w:lang w:val="es-ES_tradnl"/>
+        </w:rPr>
+      </w:pPr>
+    </w:p>
+    <w:p>
+      <w:pPr>
+        <w:rPr>
+          <w:rFonts w:ascii="Arial" w:hAnsi="Arial" w:cs="Arial"/>
+          <w:sz w:val="18"/>
+          <w:szCs w:val="18"/>
+          <w:lang w:val="es-ES_tradnl"/>
+        </w:rPr>
+      </w:pPr>
+      <w:r>
+        <w:rPr>
+          <w:rFonts w:ascii="Arial" w:hAnsi="Arial" w:cs="Arial"/>
+          <w:sz w:val="18"/>
+          <w:szCs w:val="18"/>
+          <w:highlight w:val="yellow"/>
+          <w:lang w:val="es-ES_tradnl"/>
+        </w:rPr>
+        <w:t xml:space="preserve">Texto </w:t>
+      </w:r>
+      <w:r>
+        <w:rPr>
+          <w:rFonts w:ascii="Arial" w:hAnsi="Arial" w:cs="Arial"/>
+          <w:sz w:val="18"/>
+          <w:szCs w:val="18"/>
+          <w:highlight w:val="yellow"/>
+          <w:lang w:val="es-ES_tradnl"/>
+        </w:rPr>
+        <w:t xml:space="preserve">(lectura </w:t>
+      </w:r>
+      <w:r>
+        <w:rPr>
+          <w:rFonts w:ascii="Arial" w:hAnsi="Arial" w:cs="Arial"/>
+          <w:b/>
+          <w:sz w:val="18"/>
+          <w:szCs w:val="18"/>
+          <w:highlight w:val="yellow"/>
+          <w:lang w:val="es-ES_tradnl"/>
+        </w:rPr>
+        <w:t>500</w:t>
+      </w:r>
+      <w:r>
+        <w:rPr>
+          <w:rFonts w:ascii="Arial" w:hAnsi="Arial" w:cs="Arial"/>
+          <w:sz w:val="18"/>
+          <w:szCs w:val="18"/>
+          <w:highlight w:val="yellow"/>
+          <w:lang w:val="es-ES_tradnl"/>
+        </w:rPr>
+        <w:t xml:space="preserve"> caracteres máximo</w:t>
+      </w:r>
+      <w:r>
+        <w:rPr>
+          <w:rFonts w:ascii="Arial" w:hAnsi="Arial" w:cs="Arial"/>
+          <w:sz w:val="18"/>
+          <w:szCs w:val="18"/>
+          <w:highlight w:val="yellow"/>
+          <w:lang w:val="es-ES_tradnl"/>
+        </w:rPr>
+        <w:t>)</w:t>
+      </w:r>
+      <w:r>
+        <w:rPr>
+          <w:rFonts w:ascii="Arial" w:hAnsi="Arial" w:cs="Arial"/>
+          <w:sz w:val="18"/>
+          <w:szCs w:val="18"/>
+          <w:highlight w:val="yellow"/>
+          <w:lang w:val="es-ES_tradnl"/>
+        </w:rPr>
+        <w:t xml:space="preserve"> </w:t>
+      </w:r>
+    </w:p>
+    <w:p>
+      <w:pPr>
+        <w:rPr>
+          <w:rFonts w:ascii="Arial" w:hAnsi="Arial" w:cs="Arial"/>
+          <w:sz w:val="18"/>
+          <w:szCs w:val="18"/>
+          <w:lang w:val="es-ES_tradnl"/>
+        </w:rPr>
+      </w:pPr>
+    </w:p>
+    <w:p>
+      <w:pPr>
+        <w:rPr>
+          <w:rFonts w:ascii="Arial" w:hAnsi="Arial" w:cs="Arial"/>
+          <w:sz w:val="18"/>
+          <w:szCs w:val="18"/>
+          <w:lang w:val="es-ES_tradnl"/>
+        </w:rPr>
+      </w:pPr>
+      <w:r>
+        <w:rPr>
+          <w:rFonts w:ascii="Arial" w:hAnsi="Arial" w:cs="Arial"/>
+          <w:sz w:val="18"/>
+          <w:szCs w:val="18"/>
+          <w:lang w:val="es-ES_tradnl"/>
+        </w:rPr>
+        <w:t>En un almacén hay 25 clientes de los cuales 17 van a comprar un producto de aseo, 15 útiles escolares y 8 un producto de aseo y útiles escolares; el resto de los clientes no compra nada.</w:t>
+      </w:r>
+    </w:p>
+    <w:p>
+      <w:pPr>
+        <w:rPr>
+          <w:rFonts w:ascii="Arial" w:hAnsi="Arial" w:cs="Arial"/>
+          <w:sz w:val="18"/>
+          <w:szCs w:val="18"/>
+          <w:lang w:val="es-ES_tradnl"/>
+        </w:rPr>
+      </w:pPr>
+    </w:p>
+    <w:p>
+      <w:pPr>
+        <w:rPr>
+          <w:rFonts w:ascii="Arial" w:hAnsi="Arial" w:cs="Arial"/>
+          <w:sz w:val="18"/>
+          <w:szCs w:val="18"/>
+          <w:lang w:val="es-ES_tradnl"/>
+        </w:rPr>
+      </w:pPr>
+      <w:r>
+        <w:rPr>
+          <w:rFonts w:ascii="Arial" w:hAnsi="Arial" w:cs="Arial"/>
+          <w:sz w:val="18"/>
+          <w:szCs w:val="18"/>
+          <w:highlight w:val="green"/>
+          <w:lang w:val="es-ES_tradnl"/>
+        </w:rPr>
+        <w:t>PREGUNTA 2</w:t>
+      </w:r>
+    </w:p>
+    <w:p>
+      <w:pPr>
+        <w:rPr>
+          <w:rFonts w:ascii="Arial" w:hAnsi="Arial" w:cs="Arial"/>
+          <w:sz w:val="18"/>
+          <w:szCs w:val="18"/>
+          <w:lang w:val="es-ES_tradnl"/>
+        </w:rPr>
+      </w:pPr>
+      <w:r>
+        <w:rPr>
+          <w:rFonts w:ascii="Arial" w:hAnsi="Arial"/>
+          <w:b/>
+          <w:color w:val="FF0000"/>
+          <w:sz w:val="18"/>
+          <w:szCs w:val="18"/>
+          <w:lang w:val="es-ES_tradnl"/>
+        </w:rPr>
+        <w:t>*</w:t>
+      </w:r>
+      <w:r>
+        <w:rPr>
+          <w:rFonts w:ascii="Arial" w:hAnsi="Arial"/>
+          <w:color w:val="FF0000"/>
+          <w:sz w:val="18"/>
+          <w:szCs w:val="18"/>
+          <w:lang w:val="es-ES_tradnl"/>
+        </w:rPr>
+        <w:t xml:space="preserve"> </w:t>
+      </w:r>
+      <w:r>
+        <w:rPr>
+          <w:rFonts w:ascii="Arial" w:hAnsi="Arial" w:cs="Arial"/>
+          <w:sz w:val="18"/>
+          <w:szCs w:val="18"/>
+          <w:highlight w:val="yellow"/>
+          <w:lang w:val="es-ES_tradnl"/>
+        </w:rPr>
+        <w:t>Enunciado (p</w:t>
+      </w:r>
+      <w:r>
+        <w:rPr>
+          <w:rFonts w:ascii="Arial" w:hAnsi="Arial" w:cs="Arial"/>
+          <w:sz w:val="18"/>
+          <w:szCs w:val="18"/>
+          <w:highlight w:val="yellow"/>
+          <w:lang w:val="es-ES_tradnl"/>
+        </w:rPr>
+        <w:t xml:space="preserve">regunta </w:t>
+      </w:r>
+      <w:r>
+        <w:rPr>
+          <w:rFonts w:ascii="Arial" w:hAnsi="Arial" w:cs="Arial"/>
+          <w:b/>
+          <w:sz w:val="18"/>
+          <w:szCs w:val="18"/>
+          <w:highlight w:val="yellow"/>
+          <w:lang w:val="es-ES_tradnl"/>
+        </w:rPr>
+        <w:t>500</w:t>
+      </w:r>
+      <w:r>
+        <w:rPr>
+          <w:rFonts w:ascii="Arial" w:hAnsi="Arial" w:cs="Arial"/>
+          <w:sz w:val="18"/>
+          <w:szCs w:val="18"/>
+          <w:highlight w:val="yellow"/>
+          <w:lang w:val="es-ES_tradnl"/>
+        </w:rPr>
+        <w:t xml:space="preserve"> caracteres máximo</w:t>
+      </w:r>
+      <w:r>
+        <w:rPr>
+          <w:rFonts w:ascii="Arial" w:hAnsi="Arial" w:cs="Arial"/>
+          <w:sz w:val="18"/>
+          <w:szCs w:val="18"/>
+          <w:highlight w:val="yellow"/>
+          <w:lang w:val="es-ES_tradnl"/>
+        </w:rPr>
+        <w:t>)</w:t>
+      </w:r>
+    </w:p>
+    <w:p>
+      <w:pPr>
+        <w:rPr>
+          <w:rFonts w:ascii="Arial" w:hAnsi="Arial" w:cs="Arial"/>
+          <w:sz w:val="18"/>
+          <w:szCs w:val="18"/>
+          <w:lang w:val="es-ES_tradnl"/>
+        </w:rPr>
+      </w:pPr>
+    </w:p>
+    <w:p>
+      <w:pPr>
+        <w:rPr>
+          <w:rFonts w:ascii="Arial" w:hAnsi="Arial" w:cs="Arial"/>
+          <w:sz w:val="18"/>
+          <w:szCs w:val="18"/>
+          <w:lang w:val="es-ES_tradnl"/>
+        </w:rPr>
+      </w:pPr>
+      <w:r>
+        <w:rPr>
+          <w:rFonts w:ascii="Arial" w:hAnsi="Arial" w:cs="Arial"/>
+          <w:sz w:val="18"/>
+          <w:szCs w:val="18"/>
+          <w:lang w:val="es-ES_tradnl"/>
+        </w:rPr>
+        <w:t>Contesta.</w:t>
       </w:r>
     </w:p>
     <w:p>
@@ -3491,7 +4286,7 @@
         <w:pStyle w:val="Prrafodelista"/>
         <w:numPr>
           <w:ilvl w:val="0"/>
-          <w:numId w:val="1"/>
+          <w:numId w:val="4"/>
         </w:numPr>
         <w:rPr>
           <w:rFonts w:ascii="Arial" w:hAnsi="Arial" w:cs="Arial"/>
@@ -3507,52 +4302,7 @@
           <w:szCs w:val="18"/>
           <w:lang w:val="es-ES_tradnl"/>
         </w:rPr>
-        <w:t xml:space="preserve">Resta el valor obtenido de la intersección de </w:t>
-      </w:r>
-      <w:r>
-        <w:rPr>
-          <w:rFonts w:ascii="Arial" w:hAnsi="Arial" w:cs="Arial"/>
-          <w:sz w:val="18"/>
-          <w:szCs w:val="18"/>
-          <w:lang w:val="es-ES_tradnl"/>
-        </w:rPr>
-        <w:t>los</w:t>
-      </w:r>
-      <w:r>
-        <w:rPr>
-          <w:rFonts w:ascii="Arial" w:hAnsi="Arial" w:cs="Arial"/>
-          <w:sz w:val="18"/>
-          <w:szCs w:val="18"/>
-          <w:lang w:val="es-ES_tradnl"/>
-        </w:rPr>
-        <w:t xml:space="preserve"> clientes que compran productos de aseo y </w:t>
-      </w:r>
-      <w:r>
-        <w:rPr>
-          <w:rFonts w:ascii="Arial" w:hAnsi="Arial" w:cs="Arial"/>
-          <w:sz w:val="18"/>
-          <w:szCs w:val="18"/>
-          <w:lang w:val="es-ES_tradnl"/>
-        </w:rPr>
-        <w:t xml:space="preserve">ubícalo </w:t>
-      </w:r>
-      <w:r>
-        <w:rPr>
-          <w:rFonts w:ascii="Arial" w:hAnsi="Arial" w:cs="Arial"/>
-          <w:sz w:val="18"/>
-          <w:szCs w:val="18"/>
-          <w:lang w:val="es-ES_tradnl"/>
-        </w:rPr>
-        <w:t>en el diagrama</w:t>
-      </w:r>
-      <w:r>
-        <w:rPr>
-          <w:rFonts w:ascii="Arial" w:hAnsi="Arial" w:cs="Arial"/>
-          <w:sz w:val="18"/>
-          <w:szCs w:val="18"/>
-          <w:lang w:val="es-ES_tradnl"/>
-        </w:rPr>
-        <w:t>.</w:t>
+        <w:t>¿Cuántos clientes solamente compran un producto de aseo?</w:t>
       </w:r>
     </w:p>
     <w:p>
@@ -3560,7 +4310,7 @@
         <w:pStyle w:val="Prrafodelista"/>
         <w:numPr>
           <w:ilvl w:val="0"/>
-          <w:numId w:val="1"/>
+          <w:numId w:val="4"/>
         </w:numPr>
         <w:rPr>
           <w:rFonts w:ascii="Arial" w:hAnsi="Arial" w:cs="Arial"/>
@@ -3576,144 +4326,32 @@
           <w:szCs w:val="18"/>
           <w:lang w:val="es-ES_tradnl"/>
         </w:rPr>
-        <w:t xml:space="preserve">Halla </w:t>
-      </w:r>
-      <w:r>
-        <w:rPr>
-          <w:rFonts w:ascii="Arial" w:hAnsi="Arial" w:cs="Arial"/>
-          <w:sz w:val="18"/>
-          <w:szCs w:val="18"/>
-          <w:lang w:val="es-ES_tradnl"/>
-        </w:rPr>
-        <w:t>los</w:t>
-      </w:r>
-      <w:r>
-        <w:rPr>
-          <w:rFonts w:ascii="Arial" w:hAnsi="Arial" w:cs="Arial"/>
-          <w:sz w:val="18"/>
-          <w:szCs w:val="18"/>
-          <w:lang w:val="es-ES_tradnl"/>
-        </w:rPr>
-        <w:t xml:space="preserve"> elementos de la unión </w:t>
-      </w:r>
-      <w:r>
-        <w:rPr>
-          <w:rFonts w:ascii="Arial" w:hAnsi="Arial" w:cs="Arial"/>
-          <w:sz w:val="18"/>
-          <w:szCs w:val="18"/>
-          <w:lang w:val="es-ES_tradnl"/>
-        </w:rPr>
-        <w:t>de</w:t>
-      </w:r>
-      <w:r>
-        <w:rPr>
-          <w:rFonts w:ascii="Arial" w:hAnsi="Arial" w:cs="Arial"/>
-          <w:sz w:val="18"/>
-          <w:szCs w:val="18"/>
-          <w:lang w:val="es-ES_tradnl"/>
-        </w:rPr>
-        <w:t xml:space="preserve"> los conjuntos</w:t>
-      </w:r>
-      <w:r>
-        <w:rPr>
-          <w:rFonts w:ascii="Arial" w:hAnsi="Arial" w:cs="Arial"/>
-          <w:sz w:val="18"/>
-          <w:szCs w:val="18"/>
-          <w:lang w:val="es-ES_tradnl"/>
-        </w:rPr>
-        <w:t>;</w:t>
-      </w:r>
-      <w:r>
-        <w:rPr>
-          <w:rFonts w:ascii="Arial" w:hAnsi="Arial" w:cs="Arial"/>
-          <w:sz w:val="18"/>
-          <w:szCs w:val="18"/>
-          <w:lang w:val="es-ES_tradnl"/>
-        </w:rPr>
-        <w:t xml:space="preserve"> </w:t>
-      </w:r>
-      <w:r>
-        <w:rPr>
-          <w:rFonts w:ascii="Arial" w:hAnsi="Arial" w:cs="Arial"/>
-          <w:sz w:val="18"/>
-          <w:szCs w:val="18"/>
-          <w:lang w:val="es-ES_tradnl"/>
-        </w:rPr>
-        <w:t>réstalos</w:t>
-      </w:r>
-      <w:r>
-        <w:rPr>
-          <w:rFonts w:ascii="Arial" w:hAnsi="Arial" w:cs="Arial"/>
-          <w:sz w:val="18"/>
-          <w:szCs w:val="18"/>
-          <w:lang w:val="es-ES_tradnl"/>
-        </w:rPr>
-        <w:t xml:space="preserve"> </w:t>
-      </w:r>
-      <w:r>
-        <w:rPr>
-          <w:rFonts w:ascii="Arial" w:hAnsi="Arial" w:cs="Arial"/>
-          <w:sz w:val="18"/>
-          <w:szCs w:val="18"/>
-          <w:lang w:val="es-ES_tradnl"/>
-        </w:rPr>
-        <w:t>de</w:t>
-      </w:r>
-      <w:r>
-        <w:rPr>
-          <w:rFonts w:ascii="Arial" w:hAnsi="Arial" w:cs="Arial"/>
-          <w:sz w:val="18"/>
-          <w:szCs w:val="18"/>
-          <w:lang w:val="es-ES_tradnl"/>
-        </w:rPr>
-        <w:t xml:space="preserve">l total de datos </w:t>
-      </w:r>
-      <w:r>
-        <w:rPr>
-          <w:rFonts w:ascii="Arial" w:hAnsi="Arial" w:cs="Arial"/>
-          <w:sz w:val="18"/>
-          <w:szCs w:val="18"/>
-          <w:lang w:val="es-ES_tradnl"/>
-        </w:rPr>
-        <w:t>y ubícalo en el</w:t>
-      </w:r>
-      <w:r>
-        <w:rPr>
-          <w:rFonts w:ascii="Arial" w:hAnsi="Arial" w:cs="Arial"/>
-          <w:sz w:val="18"/>
-          <w:szCs w:val="18"/>
-          <w:lang w:val="es-ES_tradnl"/>
-        </w:rPr>
-        <w:t xml:space="preserve"> complemento de la unión</w:t>
-      </w:r>
-      <w:r>
-        <w:rPr>
-          <w:rFonts w:ascii="Arial" w:hAnsi="Arial" w:cs="Arial"/>
-          <w:sz w:val="18"/>
-          <w:szCs w:val="18"/>
-          <w:lang w:val="es-ES_tradnl"/>
-        </w:rPr>
-        <w:t xml:space="preserve"> de los conjuntos establecidos</w:t>
-      </w:r>
-      <w:r>
-        <w:rPr>
-          <w:rFonts w:ascii="Arial" w:hAnsi="Arial" w:cs="Arial"/>
-          <w:sz w:val="18"/>
-          <w:szCs w:val="18"/>
-          <w:lang w:val="es-ES_tradnl"/>
-        </w:rPr>
-        <w:t>.</w:t>
-      </w:r>
-    </w:p>
-    <w:p>
-      <w:pPr>
-        <w:rPr>
-          <w:rFonts w:ascii="Arial" w:hAnsi="Arial" w:cs="Arial"/>
-          <w:sz w:val="18"/>
-          <w:szCs w:val="18"/>
-          <w:lang w:val="es-ES_tradnl"/>
-        </w:rPr>
-      </w:pPr>
+        <w:t>¿Cuántos clientes no compran nada?</w:t>
+      </w:r>
+    </w:p>
+    <w:p>
+      <w:pPr>
+        <w:pStyle w:val="Prrafodelista"/>
+        <w:numPr>
+          <w:ilvl w:val="0"/>
+          <w:numId w:val="4"/>
+        </w:numPr>
+        <w:rPr>
+          <w:rFonts w:ascii="Arial" w:hAnsi="Arial" w:cs="Arial"/>
+          <w:sz w:val="18"/>
+          <w:szCs w:val="18"/>
+          <w:lang w:val="es-ES_tradnl"/>
+        </w:rPr>
+      </w:pPr>
+      <w:r>
+        <w:rPr>
+          <w:rFonts w:ascii="Arial" w:hAnsi="Arial" w:cs="Arial"/>
+          <w:sz w:val="18"/>
+          <w:szCs w:val="18"/>
+          <w:lang w:val="es-ES_tradnl"/>
+        </w:rPr>
+        <w:t>¿Cuántos clientes compran útiles escolares o productos de aseo?</w:t>
+      </w:r>
     </w:p>
     <w:p>
       <w:pPr>
@@ -3783,7 +4421,29 @@
           <w:highlight w:val="yellow"/>
           <w:lang w:val="es-ES_tradnl"/>
         </w:rPr>
-        <w:t xml:space="preserve"> 1-Fácil, 2-Medio, ó 3-Dificil:</w:t>
+        <w:t xml:space="preserve"> 1-Fácil, 2-Medio, </w:t>
+      </w:r>
+      <w:proofErr w:type="spellStart"/>
+      <w:r>
+        <w:rPr>
+          <w:rFonts w:ascii="Arial" w:hAnsi="Arial" w:cs="Arial"/>
+          <w:sz w:val="18"/>
+          <w:szCs w:val="18"/>
+          <w:highlight w:val="yellow"/>
+          <w:lang w:val="es-ES_tradnl"/>
+        </w:rPr>
+        <w:t>ó</w:t>
+      </w:r>
+      <w:proofErr w:type="spellEnd"/>
+      <w:r>
+        <w:rPr>
+          <w:rFonts w:ascii="Arial" w:hAnsi="Arial" w:cs="Arial"/>
+          <w:sz w:val="18"/>
+          <w:szCs w:val="18"/>
+          <w:highlight w:val="yellow"/>
+          <w:lang w:val="es-ES_tradnl"/>
+        </w:rPr>
+        <w:t xml:space="preserve"> 3-Dificil:</w:t>
       </w:r>
       <w:r>
         <w:rPr>
@@ -3821,47 +4481,37 @@
           <w:szCs w:val="18"/>
           <w:lang w:val="es-ES_tradnl"/>
         </w:rPr>
-        <w:t>3 - Difícil</w:t>
-      </w:r>
-    </w:p>
-    <w:p>
-      <w:pPr>
-        <w:rPr>
-          <w:rFonts w:ascii="Arial" w:hAnsi="Arial" w:cs="Arial"/>
-          <w:sz w:val="18"/>
-          <w:szCs w:val="18"/>
-          <w:lang w:val="es-ES_tradnl"/>
-        </w:rPr>
-      </w:pPr>
-    </w:p>
-    <w:p>
-      <w:pPr>
-        <w:rPr>
-          <w:rFonts w:ascii="Arial" w:hAnsi="Arial" w:cs="Arial"/>
-          <w:sz w:val="18"/>
-          <w:szCs w:val="18"/>
-          <w:lang w:val="es-ES_tradnl"/>
-        </w:rPr>
-      </w:pPr>
-      <w:r>
-        <w:rPr>
-          <w:rFonts w:ascii="Arial" w:hAnsi="Arial" w:cs="Arial"/>
-          <w:sz w:val="18"/>
-          <w:szCs w:val="18"/>
-          <w:highlight w:val="yellow"/>
-          <w:lang w:val="es-ES_tradnl"/>
-        </w:rPr>
-        <w:t>Explicación</w:t>
-      </w:r>
-      <w:r>
-        <w:rPr>
-          <w:rFonts w:ascii="Arial" w:hAnsi="Arial" w:cs="Arial"/>
-          <w:sz w:val="18"/>
-          <w:szCs w:val="18"/>
-          <w:highlight w:val="yellow"/>
-          <w:lang w:val="es-ES_tradnl"/>
-        </w:rPr>
-        <w:t xml:space="preserve"> </w:t>
+        <w:t>3</w:t>
+      </w:r>
+    </w:p>
+    <w:p>
+      <w:pPr>
+        <w:rPr>
+          <w:rFonts w:ascii="Arial" w:hAnsi="Arial" w:cs="Arial"/>
+          <w:sz w:val="18"/>
+          <w:szCs w:val="18"/>
+          <w:lang w:val="es-ES_tradnl"/>
+        </w:rPr>
+      </w:pPr>
+    </w:p>
+    <w:p>
+      <w:pPr>
+        <w:rPr>
+          <w:rFonts w:ascii="Arial" w:hAnsi="Arial" w:cs="Arial"/>
+          <w:sz w:val="18"/>
+          <w:szCs w:val="18"/>
+          <w:lang w:val="es-ES_tradnl"/>
+        </w:rPr>
+      </w:pPr>
+      <w:r>
+        <w:rPr>
+          <w:rFonts w:ascii="Arial" w:hAnsi="Arial" w:cs="Arial"/>
+          <w:sz w:val="18"/>
+          <w:szCs w:val="18"/>
+          <w:highlight w:val="yellow"/>
+          <w:lang w:val="es-ES_tradnl"/>
+        </w:rPr>
+        <w:t xml:space="preserve">Explicación </w:t>
       </w:r>
       <w:r>
         <w:rPr>
@@ -4194,17 +4844,7 @@
           <w:highlight w:val="yellow"/>
           <w:lang w:val="es-ES_tradnl"/>
         </w:rPr>
-        <w:t xml:space="preserve">Texto </w:t>
-      </w:r>
-      <w:r>
-        <w:rPr>
-          <w:rFonts w:ascii="Arial" w:hAnsi="Arial" w:cs="Arial"/>
-          <w:sz w:val="18"/>
-          <w:szCs w:val="18"/>
-          <w:highlight w:val="yellow"/>
-          <w:lang w:val="es-ES_tradnl"/>
-        </w:rPr>
-        <w:t xml:space="preserve">(lectura </w:t>
+        <w:t xml:space="preserve">Texto (lectura </w:t>
       </w:r>
       <w:r>
         <w:rPr>
@@ -4275,112 +4915,6 @@
           <w:lang w:val="es-ES_tradnl"/>
         </w:rPr>
         <w:t>En un almacén hay 25 clientes de los cuales 17 van a comprar un producto de aseo, 15 útiles escolares y 8 un producto de aseo y útiles escolares; el resto de los clientes no compra nada.</w:t>
-      </w:r>
-    </w:p>
-    <w:p>
-      <w:pPr>
-        <w:rPr>
-          <w:rFonts w:ascii="Arial" w:hAnsi="Arial" w:cs="Arial"/>
-          <w:sz w:val="18"/>
-          <w:szCs w:val="18"/>
-          <w:lang w:val="es-ES_tradnl"/>
-        </w:rPr>
-      </w:pPr>
-    </w:p>
-    <w:p>
-      <w:pPr>
-        <w:rPr>
-          <w:rFonts w:ascii="Arial" w:hAnsi="Arial" w:cs="Arial"/>
-          <w:sz w:val="18"/>
-          <w:szCs w:val="18"/>
-          <w:lang w:val="es-ES_tradnl"/>
-        </w:rPr>
-      </w:pPr>
-      <w:r>
-        <w:rPr>
-          <w:rFonts w:ascii="Arial" w:hAnsi="Arial" w:cs="Arial"/>
-          <w:sz w:val="18"/>
-          <w:szCs w:val="18"/>
-          <w:lang w:val="es-ES_tradnl"/>
-        </w:rPr>
-        <w:t xml:space="preserve">Elabora el diagrama de </w:t>
-      </w:r>
-      <w:proofErr w:type="spellStart"/>
-      <w:r>
-        <w:rPr>
-          <w:rFonts w:ascii="Arial" w:hAnsi="Arial" w:cs="Arial"/>
-          <w:sz w:val="18"/>
-          <w:szCs w:val="18"/>
-          <w:lang w:val="es-ES_tradnl"/>
-        </w:rPr>
-        <w:t>Venn</w:t>
-      </w:r>
-      <w:proofErr w:type="spellEnd"/>
-      <w:r>
-        <w:rPr>
-          <w:rFonts w:ascii="Arial" w:hAnsi="Arial" w:cs="Arial"/>
-          <w:sz w:val="18"/>
-          <w:szCs w:val="18"/>
-          <w:lang w:val="es-ES_tradnl"/>
-        </w:rPr>
-        <w:t xml:space="preserve"> que describa la situación y luego responde.</w:t>
-      </w:r>
-    </w:p>
-    <w:p>
-      <w:pPr>
-        <w:rPr>
-          <w:rFonts w:ascii="Arial" w:hAnsi="Arial" w:cs="Arial"/>
-          <w:sz w:val="18"/>
-          <w:szCs w:val="18"/>
-          <w:lang w:val="es-ES_tradnl"/>
-        </w:rPr>
-      </w:pPr>
-      <w:r>
-        <w:rPr>
-          <w:rFonts w:ascii="Arial" w:hAnsi="Arial" w:cs="Arial"/>
-          <w:sz w:val="18"/>
-          <w:szCs w:val="18"/>
-          <w:lang w:val="es-ES_tradnl"/>
-        </w:rPr>
-        <w:t>¿Cuántos clientes solamente compran un producto de aseo?</w:t>
-      </w:r>
-    </w:p>
-    <w:p>
-      <w:pPr>
-        <w:rPr>
-          <w:rFonts w:ascii="Arial" w:hAnsi="Arial" w:cs="Arial"/>
-          <w:sz w:val="18"/>
-          <w:szCs w:val="18"/>
-          <w:lang w:val="es-ES_tradnl"/>
-        </w:rPr>
-      </w:pPr>
-      <w:r>
-        <w:rPr>
-          <w:rFonts w:ascii="Arial" w:hAnsi="Arial" w:cs="Arial"/>
-          <w:sz w:val="18"/>
-          <w:szCs w:val="18"/>
-          <w:lang w:val="es-ES_tradnl"/>
-        </w:rPr>
-        <w:t>¿Cuántos clientes no compran nada?</w:t>
-      </w:r>
-    </w:p>
-    <w:p>
-      <w:pPr>
-        <w:rPr>
-          <w:rFonts w:ascii="Arial" w:hAnsi="Arial" w:cs="Arial"/>
-          <w:sz w:val="18"/>
-          <w:szCs w:val="18"/>
-          <w:lang w:val="es-ES_tradnl"/>
-        </w:rPr>
-      </w:pPr>
-      <w:r>
-        <w:rPr>
-          <w:rFonts w:ascii="Arial" w:hAnsi="Arial" w:cs="Arial"/>
-          <w:sz w:val="18"/>
-          <w:szCs w:val="18"/>
-          <w:lang w:val="es-ES_tradnl"/>
-        </w:rPr>
-        <w:t>¿Cuántos clientes compran útiles escolares o productos de aseo?</w:t>
       </w:r>
     </w:p>
     <w:p>
@@ -4416,6 +4950,119 @@
 <file path=word/numbering.xml><?xml version="1.0" encoding="utf-8"?>
 <w:numbering xmlns:wpc="http://schemas.microsoft.com/office/word/2010/wordprocessingCanvas" xmlns:mc="http://schemas.openxmlformats.org/markup-compatibility/2006" xmlns:o="urn:schemas-microsoft-com:office:office" xmlns:r="http://schemas.openxmlformats.org/officeDocument/2006/relationships" xmlns:m="http://schemas.openxmlformats.org/officeDocument/2006/math" xmlns:v="urn:schemas-microsoft-com:vml" xmlns:wp14="http://schemas.microsoft.com/office/word/2010/wordprocessingDrawing" xmlns:wp="http://schemas.openxmlformats.org/drawingml/2006/wordprocessingDrawing" xmlns:w10="urn:schemas-microsoft-com:office:word" xmlns:w="http://schemas.openxmlformats.org/wordprocessingml/2006/main" xmlns:w14="http://schemas.microsoft.com/office/word/2010/wordml" xmlns:w15="http://schemas.microsoft.com/office/word/2012/wordml" xmlns:wpg="http://schemas.microsoft.com/office/word/2010/wordprocessingGroup" xmlns:wpi="http://schemas.microsoft.com/office/word/2010/wordprocessingInk" xmlns:wne="http://schemas.microsoft.com/office/word/2006/wordml" xmlns:wps="http://schemas.microsoft.com/office/word/2010/wordprocessingShape" mc:Ignorable="w14 w15 wp14">
   <w:abstractNum w:abstractNumId="0">
+    <w:nsid w:val="29850736"/>
+    <w:multiLevelType w:val="hybridMultilevel"/>
+    <w:tmpl w:val="9D22C2A4"/>
+    <w:lvl w:ilvl="0" w:tplc="0C0A0001">
+      <w:start w:val="1"/>
+      <w:numFmt w:val="bullet"/>
+      <w:lvlText w:val=""/>
+      <w:lvlJc w:val="left"/>
+      <w:pPr>
+        <w:ind w:left="360" w:hanging="360"/>
+      </w:pPr>
+      <w:rPr>
+        <w:rFonts w:ascii="Symbol" w:hAnsi="Symbol" w:hint="default"/>
+      </w:rPr>
+    </w:lvl>
+    <w:lvl w:ilvl="1" w:tplc="0C0A0003" w:tentative="1">
+      <w:start w:val="1"/>
+      <w:numFmt w:val="bullet"/>
+      <w:lvlText w:val="o"/>
+      <w:lvlJc w:val="left"/>
+      <w:pPr>
+        <w:ind w:left="1080" w:hanging="360"/>
+      </w:pPr>
+      <w:rPr>
+        <w:rFonts w:ascii="Courier New" w:hAnsi="Courier New" w:cs="Courier New" w:hint="default"/>
+      </w:rPr>
+    </w:lvl>
+    <w:lvl w:ilvl="2" w:tplc="0C0A0005" w:tentative="1">
+      <w:start w:val="1"/>
+      <w:numFmt w:val="bullet"/>
+      <w:lvlText w:val=""/>
+      <w:lvlJc w:val="left"/>
+      <w:pPr>
+        <w:ind w:left="1800" w:hanging="360"/>
+      </w:pPr>
+      <w:rPr>
+        <w:rFonts w:ascii="Wingdings" w:hAnsi="Wingdings" w:hint="default"/>
+      </w:rPr>
+    </w:lvl>
+    <w:lvl w:ilvl="3" w:tplc="0C0A0001" w:tentative="1">
+      <w:start w:val="1"/>
+      <w:numFmt w:val="bullet"/>
+      <w:lvlText w:val=""/>
+      <w:lvlJc w:val="left"/>
+      <w:pPr>
+        <w:ind w:left="2520" w:hanging="360"/>
+      </w:pPr>
+      <w:rPr>
+        <w:rFonts w:ascii="Symbol" w:hAnsi="Symbol" w:hint="default"/>
+      </w:rPr>
+    </w:lvl>
+    <w:lvl w:ilvl="4" w:tplc="0C0A0003" w:tentative="1">
+      <w:start w:val="1"/>
+      <w:numFmt w:val="bullet"/>
+      <w:lvlText w:val="o"/>
+      <w:lvlJc w:val="left"/>
+      <w:pPr>
+        <w:ind w:left="3240" w:hanging="360"/>
+      </w:pPr>
+      <w:rPr>
+        <w:rFonts w:ascii="Courier New" w:hAnsi="Courier New" w:cs="Courier New" w:hint="default"/>
+      </w:rPr>
+    </w:lvl>
+    <w:lvl w:ilvl="5" w:tplc="0C0A0005" w:tentative="1">
+      <w:start w:val="1"/>
+      <w:numFmt w:val="bullet"/>
+      <w:lvlText w:val=""/>
+      <w:lvlJc w:val="left"/>
+      <w:pPr>
+        <w:ind w:left="3960" w:hanging="360"/>
+      </w:pPr>
+      <w:rPr>
+        <w:rFonts w:ascii="Wingdings" w:hAnsi="Wingdings" w:hint="default"/>
+      </w:rPr>
+    </w:lvl>
+    <w:lvl w:ilvl="6" w:tplc="0C0A0001" w:tentative="1">
+      <w:start w:val="1"/>
+      <w:numFmt w:val="bullet"/>
+      <w:lvlText w:val=""/>
+      <w:lvlJc w:val="left"/>
+      <w:pPr>
+        <w:ind w:left="4680" w:hanging="360"/>
+      </w:pPr>
+      <w:rPr>
+        <w:rFonts w:ascii="Symbol" w:hAnsi="Symbol" w:hint="default"/>
+      </w:rPr>
+    </w:lvl>
+    <w:lvl w:ilvl="7" w:tplc="0C0A0003" w:tentative="1">
+      <w:start w:val="1"/>
+      <w:numFmt w:val="bullet"/>
+      <w:lvlText w:val="o"/>
+      <w:lvlJc w:val="left"/>
+      <w:pPr>
+        <w:ind w:left="5400" w:hanging="360"/>
+      </w:pPr>
+      <w:rPr>
+        <w:rFonts w:ascii="Courier New" w:hAnsi="Courier New" w:cs="Courier New" w:hint="default"/>
+      </w:rPr>
+    </w:lvl>
+    <w:lvl w:ilvl="8" w:tplc="0C0A0005" w:tentative="1">
+      <w:start w:val="1"/>
+      <w:numFmt w:val="bullet"/>
+      <w:lvlText w:val=""/>
+      <w:lvlJc w:val="left"/>
+      <w:pPr>
+        <w:ind w:left="6120" w:hanging="360"/>
+      </w:pPr>
+      <w:rPr>
+        <w:rFonts w:ascii="Wingdings" w:hAnsi="Wingdings" w:hint="default"/>
+      </w:rPr>
+    </w:lvl>
+  </w:abstractNum>
+  <w:abstractNum w:abstractNumId="1">
     <w:nsid w:val="2B826152"/>
     <w:multiLevelType w:val="hybridMultilevel"/>
     <w:tmpl w:val="5FF0F238"/>
@@ -4504,8 +5151,219 @@
       </w:pPr>
     </w:lvl>
   </w:abstractNum>
+  <w:abstractNum w:abstractNumId="2">
+    <w:nsid w:val="55736F31"/>
+    <w:multiLevelType w:val="hybridMultilevel"/>
+    <w:tmpl w:val="5FF0F238"/>
+    <w:lvl w:ilvl="0" w:tplc="240A000F">
+      <w:start w:val="1"/>
+      <w:numFmt w:val="decimal"/>
+      <w:lvlText w:val="%1."/>
+      <w:lvlJc w:val="left"/>
+      <w:pPr>
+        <w:ind w:left="360" w:hanging="360"/>
+      </w:pPr>
+      <w:rPr>
+        <w:rFonts w:hint="default"/>
+      </w:rPr>
+    </w:lvl>
+    <w:lvl w:ilvl="1" w:tplc="240A0019" w:tentative="1">
+      <w:start w:val="1"/>
+      <w:numFmt w:val="lowerLetter"/>
+      <w:lvlText w:val="%2."/>
+      <w:lvlJc w:val="left"/>
+      <w:pPr>
+        <w:ind w:left="1080" w:hanging="360"/>
+      </w:pPr>
+    </w:lvl>
+    <w:lvl w:ilvl="2" w:tplc="240A001B" w:tentative="1">
+      <w:start w:val="1"/>
+      <w:numFmt w:val="lowerRoman"/>
+      <w:lvlText w:val="%3."/>
+      <w:lvlJc w:val="right"/>
+      <w:pPr>
+        <w:ind w:left="1800" w:hanging="180"/>
+      </w:pPr>
+    </w:lvl>
+    <w:lvl w:ilvl="3" w:tplc="240A000F" w:tentative="1">
+      <w:start w:val="1"/>
+      <w:numFmt w:val="decimal"/>
+      <w:lvlText w:val="%4."/>
+      <w:lvlJc w:val="left"/>
+      <w:pPr>
+        <w:ind w:left="2520" w:hanging="360"/>
+      </w:pPr>
+    </w:lvl>
+    <w:lvl w:ilvl="4" w:tplc="240A0019" w:tentative="1">
+      <w:start w:val="1"/>
+      <w:numFmt w:val="lowerLetter"/>
+      <w:lvlText w:val="%5."/>
+      <w:lvlJc w:val="left"/>
+      <w:pPr>
+        <w:ind w:left="3240" w:hanging="360"/>
+      </w:pPr>
+    </w:lvl>
+    <w:lvl w:ilvl="5" w:tplc="240A001B" w:tentative="1">
+      <w:start w:val="1"/>
+      <w:numFmt w:val="lowerRoman"/>
+      <w:lvlText w:val="%6."/>
+      <w:lvlJc w:val="right"/>
+      <w:pPr>
+        <w:ind w:left="3960" w:hanging="180"/>
+      </w:pPr>
+    </w:lvl>
+    <w:lvl w:ilvl="6" w:tplc="240A000F" w:tentative="1">
+      <w:start w:val="1"/>
+      <w:numFmt w:val="decimal"/>
+      <w:lvlText w:val="%7."/>
+      <w:lvlJc w:val="left"/>
+      <w:pPr>
+        <w:ind w:left="4680" w:hanging="360"/>
+      </w:pPr>
+    </w:lvl>
+    <w:lvl w:ilvl="7" w:tplc="240A0019" w:tentative="1">
+      <w:start w:val="1"/>
+      <w:numFmt w:val="lowerLetter"/>
+      <w:lvlText w:val="%8."/>
+      <w:lvlJc w:val="left"/>
+      <w:pPr>
+        <w:ind w:left="5400" w:hanging="360"/>
+      </w:pPr>
+    </w:lvl>
+    <w:lvl w:ilvl="8" w:tplc="240A001B" w:tentative="1">
+      <w:start w:val="1"/>
+      <w:numFmt w:val="lowerRoman"/>
+      <w:lvlText w:val="%9."/>
+      <w:lvlJc w:val="right"/>
+      <w:pPr>
+        <w:ind w:left="6120" w:hanging="180"/>
+      </w:pPr>
+    </w:lvl>
+  </w:abstractNum>
+  <w:abstractNum w:abstractNumId="3">
+    <w:nsid w:val="6D982909"/>
+    <w:multiLevelType w:val="hybridMultilevel"/>
+    <w:tmpl w:val="E8C0B7A6"/>
+    <w:lvl w:ilvl="0" w:tplc="0C0A0001">
+      <w:start w:val="1"/>
+      <w:numFmt w:val="bullet"/>
+      <w:lvlText w:val=""/>
+      <w:lvlJc w:val="left"/>
+      <w:pPr>
+        <w:ind w:left="720" w:hanging="360"/>
+      </w:pPr>
+      <w:rPr>
+        <w:rFonts w:ascii="Symbol" w:hAnsi="Symbol" w:hint="default"/>
+      </w:rPr>
+    </w:lvl>
+    <w:lvl w:ilvl="1" w:tplc="0C0A0003" w:tentative="1">
+      <w:start w:val="1"/>
+      <w:numFmt w:val="bullet"/>
+      <w:lvlText w:val="o"/>
+      <w:lvlJc w:val="left"/>
+      <w:pPr>
+        <w:ind w:left="1440" w:hanging="360"/>
+      </w:pPr>
+      <w:rPr>
+        <w:rFonts w:ascii="Courier New" w:hAnsi="Courier New" w:cs="Courier New" w:hint="default"/>
+      </w:rPr>
+    </w:lvl>
+    <w:lvl w:ilvl="2" w:tplc="0C0A0005" w:tentative="1">
+      <w:start w:val="1"/>
+      <w:numFmt w:val="bullet"/>
+      <w:lvlText w:val=""/>
+      <w:lvlJc w:val="left"/>
+      <w:pPr>
+        <w:ind w:left="2160" w:hanging="360"/>
+      </w:pPr>
+      <w:rPr>
+        <w:rFonts w:ascii="Wingdings" w:hAnsi="Wingdings" w:hint="default"/>
+      </w:rPr>
+    </w:lvl>
+    <w:lvl w:ilvl="3" w:tplc="0C0A0001" w:tentative="1">
+      <w:start w:val="1"/>
+      <w:numFmt w:val="bullet"/>
+      <w:lvlText w:val=""/>
+      <w:lvlJc w:val="left"/>
+      <w:pPr>
+        <w:ind w:left="2880" w:hanging="360"/>
+      </w:pPr>
+      <w:rPr>
+        <w:rFonts w:ascii="Symbol" w:hAnsi="Symbol" w:hint="default"/>
+      </w:rPr>
+    </w:lvl>
+    <w:lvl w:ilvl="4" w:tplc="0C0A0003" w:tentative="1">
+      <w:start w:val="1"/>
+      <w:numFmt w:val="bullet"/>
+      <w:lvlText w:val="o"/>
+      <w:lvlJc w:val="left"/>
+      <w:pPr>
+        <w:ind w:left="3600" w:hanging="360"/>
+      </w:pPr>
+      <w:rPr>
+        <w:rFonts w:ascii="Courier New" w:hAnsi="Courier New" w:cs="Courier New" w:hint="default"/>
+      </w:rPr>
+    </w:lvl>
+    <w:lvl w:ilvl="5" w:tplc="0C0A0005" w:tentative="1">
+      <w:start w:val="1"/>
+      <w:numFmt w:val="bullet"/>
+      <w:lvlText w:val=""/>
+      <w:lvlJc w:val="left"/>
+      <w:pPr>
+        <w:ind w:left="4320" w:hanging="360"/>
+      </w:pPr>
+      <w:rPr>
+        <w:rFonts w:ascii="Wingdings" w:hAnsi="Wingdings" w:hint="default"/>
+      </w:rPr>
+    </w:lvl>
+    <w:lvl w:ilvl="6" w:tplc="0C0A0001" w:tentative="1">
+      <w:start w:val="1"/>
+      <w:numFmt w:val="bullet"/>
+      <w:lvlText w:val=""/>
+      <w:lvlJc w:val="left"/>
+      <w:pPr>
+        <w:ind w:left="5040" w:hanging="360"/>
+      </w:pPr>
+      <w:rPr>
+        <w:rFonts w:ascii="Symbol" w:hAnsi="Symbol" w:hint="default"/>
+      </w:rPr>
+    </w:lvl>
+    <w:lvl w:ilvl="7" w:tplc="0C0A0003" w:tentative="1">
+      <w:start w:val="1"/>
+      <w:numFmt w:val="bullet"/>
+      <w:lvlText w:val="o"/>
+      <w:lvlJc w:val="left"/>
+      <w:pPr>
+        <w:ind w:left="5760" w:hanging="360"/>
+      </w:pPr>
+      <w:rPr>
+        <w:rFonts w:ascii="Courier New" w:hAnsi="Courier New" w:cs="Courier New" w:hint="default"/>
+      </w:rPr>
+    </w:lvl>
+    <w:lvl w:ilvl="8" w:tplc="0C0A0005" w:tentative="1">
+      <w:start w:val="1"/>
+      <w:numFmt w:val="bullet"/>
+      <w:lvlText w:val=""/>
+      <w:lvlJc w:val="left"/>
+      <w:pPr>
+        <w:ind w:left="6480" w:hanging="360"/>
+      </w:pPr>
+      <w:rPr>
+        <w:rFonts w:ascii="Wingdings" w:hAnsi="Wingdings" w:hint="default"/>
+      </w:rPr>
+    </w:lvl>
+  </w:abstractNum>
   <w:num w:numId="1">
+    <w:abstractNumId w:val="1"/>
+  </w:num>
+  <w:num w:numId="2">
+    <w:abstractNumId w:val="2"/>
+  </w:num>
+  <w:num w:numId="3">
     <w:abstractNumId w:val="0"/>
+  </w:num>
+  <w:num w:numId="4">
+    <w:abstractNumId w:val="3"/>
   </w:num>
 </w:numbering>
 </file>

</xml_diff>